<commit_message>
Inclusão das anotações que ficaram de fora
</commit_message>
<xml_diff>
--- a/Aavanade - Decola Tech/Linha de Comandos Básicos Windows.docx
+++ b/Aavanade - Decola Tech/Linha de Comandos Básicos Windows.docx
@@ -2102,6 +2102,47 @@
         <w:t>Enter</w:t>
       </w:r>
       <w:proofErr w:type="spellEnd"/>
+      <w:r>
+        <w:rPr>
+          <w:b/>
+          <w:bCs/>
+        </w:rPr>
+        <w:br/>
+      </w:r>
+      <w:proofErr w:type="spellStart"/>
+      <w:r>
+        <w:rPr>
+          <w:color w:val="FF0000"/>
+        </w:rPr>
+        <w:t>git</w:t>
+      </w:r>
+      <w:proofErr w:type="spellEnd"/>
+      <w:r>
+        <w:rPr>
+          <w:color w:val="FF0000"/>
+        </w:rPr>
+        <w:t xml:space="preserve"> </w:t>
+      </w:r>
+      <w:proofErr w:type="spellStart"/>
+      <w:r>
+        <w:rPr>
+          <w:color w:val="FF0000"/>
+        </w:rPr>
+        <w:t>add</w:t>
+      </w:r>
+      <w:proofErr w:type="spellEnd"/>
+      <w:r>
+        <w:rPr>
+          <w:color w:val="FF0000"/>
+        </w:rPr>
+        <w:t xml:space="preserve"> </w:t>
+      </w:r>
+      <w:r>
+        <w:rPr>
+          <w:color w:val="FF0000"/>
+        </w:rPr>
+        <w:t>-A    todos os arquivos</w:t>
+      </w:r>
       <w:r>
         <w:br/>
       </w:r>
@@ -2521,6 +2562,7 @@
           <w:sz w:val="18"/>
           <w:szCs w:val="18"/>
         </w:rPr>
+        <w:lastRenderedPageBreak/>
         <w:t xml:space="preserve">tenho que declarar ao </w:t>
       </w:r>
       <w:proofErr w:type="spellStart"/>
@@ -2547,16 +2589,7 @@
           <w:sz w:val="18"/>
           <w:szCs w:val="18"/>
         </w:rPr>
-        <w:t xml:space="preserve">este é o endereço do meu repositório novo </w:t>
-      </w:r>
-      <w:r>
-        <w:rPr>
-          <w:rFonts w:ascii="Lucida Console" w:hAnsi="Lucida Console" w:cs="Lucida Console"/>
-          <w:sz w:val="18"/>
-          <w:szCs w:val="18"/>
-        </w:rPr>
-        <w:lastRenderedPageBreak/>
-        <w:t xml:space="preserve">que criei no </w:t>
+        <w:t xml:space="preserve">este é o endereço do meu repositório novo que criei no </w:t>
       </w:r>
       <w:proofErr w:type="spellStart"/>
       <w:r>

</xml_diff>